<commit_message>
Added 5 more C# standards
</commit_message>
<xml_diff>
--- a/Coding Standards.docx
+++ b/Coding Standards.docx
@@ -105,27 +105,7 @@
             <w:highlight w:val="green"/>
             <w:u w:val="single"/>
           </w:rPr>
-          <w:t xml:space="preserve"> Style Guid</w:t>
-        </w:r>
-        <w:r>
-          <w:rPr>
-            <w:color w:val="1155CC"/>
-            <w:sz w:val="28"/>
-            <w:szCs w:val="28"/>
-            <w:highlight w:val="green"/>
-            <w:u w:val="single"/>
-          </w:rPr>
-          <w:t>e</w:t>
-        </w:r>
-        <w:r>
-          <w:rPr>
-            <w:color w:val="1155CC"/>
-            <w:sz w:val="28"/>
-            <w:szCs w:val="28"/>
-            <w:highlight w:val="green"/>
-            <w:u w:val="single"/>
-          </w:rPr>
-          <w:t>s</w:t>
+          <w:t xml:space="preserve"> Style Guides</w:t>
         </w:r>
       </w:hyperlink>
     </w:p>
@@ -348,7 +328,21 @@
           <w:sz w:val="24"/>
           <w:szCs w:val="24"/>
         </w:rPr>
-        <w:t xml:space="preserve">Example, public class </w:t>
+        <w:t>Example</w:t>
+      </w:r>
+      <w:r>
+        <w:rPr>
+          <w:sz w:val="24"/>
+          <w:szCs w:val="24"/>
+        </w:rPr>
+        <w:t>:</w:t>
+      </w:r>
+      <w:r>
+        <w:rPr>
+          <w:sz w:val="24"/>
+          <w:szCs w:val="24"/>
+        </w:rPr>
+        <w:t xml:space="preserve"> public class </w:t>
       </w:r>
       <w:proofErr w:type="spellStart"/>
       <w:r>
@@ -416,7 +410,21 @@
           <w:sz w:val="24"/>
           <w:szCs w:val="24"/>
         </w:rPr>
-        <w:t xml:space="preserve">Example, public interface </w:t>
+        <w:t>Example</w:t>
+      </w:r>
+      <w:r>
+        <w:rPr>
+          <w:sz w:val="24"/>
+          <w:szCs w:val="24"/>
+        </w:rPr>
+        <w:t>:</w:t>
+      </w:r>
+      <w:r>
+        <w:rPr>
+          <w:sz w:val="24"/>
+          <w:szCs w:val="24"/>
+        </w:rPr>
+        <w:t xml:space="preserve"> public interface </w:t>
       </w:r>
       <w:proofErr w:type="spellStart"/>
       <w:r>
@@ -515,7 +523,28 @@
           <w:sz w:val="24"/>
           <w:szCs w:val="24"/>
         </w:rPr>
-        <w:t xml:space="preserve">Example, public bool </w:t>
+        <w:tab/>
+      </w:r>
+      <w:r>
+        <w:rPr>
+          <w:sz w:val="24"/>
+          <w:szCs w:val="24"/>
+        </w:rPr>
+        <w:t>Example</w:t>
+      </w:r>
+      <w:r>
+        <w:rPr>
+          <w:sz w:val="24"/>
+          <w:szCs w:val="24"/>
+        </w:rPr>
+        <w:t>:</w:t>
+      </w:r>
+      <w:r>
+        <w:rPr>
+          <w:sz w:val="24"/>
+          <w:szCs w:val="24"/>
+        </w:rPr>
+        <w:t xml:space="preserve"> public bool </w:t>
       </w:r>
       <w:proofErr w:type="spellStart"/>
       <w:r>
@@ -608,10 +637,37 @@
           <w:sz w:val="24"/>
           <w:szCs w:val="24"/>
         </w:rPr>
-        <w:t>Private int _</w:t>
+        <w:t>Example</w:t>
+      </w:r>
+      <w:r>
+        <w:rPr>
+          <w:sz w:val="24"/>
+          <w:szCs w:val="24"/>
+        </w:rPr>
+        <w:t>:</w:t>
+      </w:r>
+      <w:r>
+        <w:rPr>
+          <w:sz w:val="24"/>
+          <w:szCs w:val="24"/>
+        </w:rPr>
+        <w:t xml:space="preserve"> </w:t>
+      </w:r>
+      <w:r>
+        <w:rPr>
+          <w:sz w:val="24"/>
+          <w:szCs w:val="24"/>
+        </w:rPr>
+        <w:t>p</w:t>
+      </w:r>
+      <w:r>
+        <w:rPr>
+          <w:sz w:val="24"/>
+          <w:szCs w:val="24"/>
+        </w:rPr>
+        <w:t>rivate int _</w:t>
       </w:r>
       <w:proofErr w:type="spellStart"/>
-      <w:proofErr w:type="gramStart"/>
       <w:r>
         <w:rPr>
           <w:sz w:val="24"/>
@@ -627,7 +683,6 @@
         </w:rPr>
         <w:t>;</w:t>
       </w:r>
-      <w:proofErr w:type="gramEnd"/>
     </w:p>
     <w:p>
       <w:pPr>
@@ -678,7 +733,35 @@
           <w:sz w:val="24"/>
           <w:szCs w:val="24"/>
         </w:rPr>
-        <w:t xml:space="preserve">Public int </w:t>
+        <w:t>Example</w:t>
+      </w:r>
+      <w:r>
+        <w:rPr>
+          <w:sz w:val="24"/>
+          <w:szCs w:val="24"/>
+        </w:rPr>
+        <w:t>:</w:t>
+      </w:r>
+      <w:r>
+        <w:rPr>
+          <w:sz w:val="24"/>
+          <w:szCs w:val="24"/>
+        </w:rPr>
+        <w:t xml:space="preserve"> </w:t>
+      </w:r>
+      <w:r>
+        <w:rPr>
+          <w:sz w:val="24"/>
+          <w:szCs w:val="24"/>
+        </w:rPr>
+        <w:t>p</w:t>
+      </w:r>
+      <w:r>
+        <w:rPr>
+          <w:sz w:val="24"/>
+          <w:szCs w:val="24"/>
+        </w:rPr>
+        <w:t xml:space="preserve">ublic int </w:t>
       </w:r>
       <w:proofErr w:type="gramStart"/>
       <w:r>
@@ -731,6 +814,7 @@
     </w:p>
     <w:p>
       <w:pPr>
+        <w:pStyle w:val="ListParagraph"/>
         <w:numPr>
           <w:ilvl w:val="0"/>
           <w:numId w:val="1"/>
@@ -751,101 +835,308 @@
       </w:pPr>
       <w:r>
         <w:rPr>
-          <w:sz w:val="24"/>
-          <w:szCs w:val="24"/>
-        </w:rPr>
-        <w:t>A</w:t>
-      </w:r>
-    </w:p>
-    <w:p>
-      <w:pPr>
+          <w:color w:val="000000"/>
+        </w:rPr>
+        <w:t>Comments: start with an uppercase letter and finish with a period</w:t>
+      </w:r>
+    </w:p>
+    <w:p>
+      <w:pPr>
+        <w:pStyle w:val="NormalWeb"/>
+        <w:spacing w:before="0" w:beforeAutospacing="0" w:after="0" w:afterAutospacing="0"/>
+        <w:ind w:left="1440" w:right="-13760"/>
+        <w:rPr>
+          <w:rFonts w:ascii="Arial" w:hAnsi="Arial" w:cs="Arial"/>
+        </w:rPr>
+      </w:pPr>
+      <w:r>
+        <w:rPr>
+          <w:rFonts w:ascii="Arial" w:hAnsi="Arial" w:cs="Arial"/>
+          <w:color w:val="000000"/>
+        </w:rPr>
+        <w:t>Example: // This comment is very important.</w:t>
+      </w:r>
+    </w:p>
+    <w:p>
+      <w:pPr>
+        <w:pStyle w:val="NormalWeb"/>
         <w:numPr>
           <w:ilvl w:val="0"/>
           <w:numId w:val="1"/>
         </w:numPr>
-        <w:pBdr>
-          <w:top w:val="nil"/>
-          <w:left w:val="nil"/>
-          <w:bottom w:val="nil"/>
-          <w:right w:val="nil"/>
-          <w:between w:val="nil"/>
-        </w:pBdr>
-        <w:spacing w:line="360" w:lineRule="auto"/>
+        <w:spacing w:before="0" w:beforeAutospacing="0" w:after="0" w:afterAutospacing="0"/>
         <w:ind w:right="-13760"/>
         <w:rPr>
-          <w:sz w:val="24"/>
-          <w:szCs w:val="24"/>
-        </w:rPr>
-      </w:pPr>
-      <w:r>
-        <w:rPr>
-          <w:sz w:val="24"/>
-          <w:szCs w:val="24"/>
-        </w:rPr>
-        <w:t>A</w:t>
-      </w:r>
-    </w:p>
-    <w:p>
-      <w:pPr>
+          <w:rFonts w:ascii="Arial" w:hAnsi="Arial" w:cs="Arial"/>
+        </w:rPr>
+      </w:pPr>
+      <w:r>
+        <w:rPr>
+          <w:rFonts w:ascii="Arial" w:hAnsi="Arial" w:cs="Arial"/>
+          <w:color w:val="000000"/>
+        </w:rPr>
+        <w:t>Line comments: placed on new line and not on the end of a line of code</w:t>
+      </w:r>
+    </w:p>
+    <w:p>
+      <w:pPr>
+        <w:pStyle w:val="NormalWeb"/>
+        <w:spacing w:before="0" w:beforeAutospacing="0" w:after="0" w:afterAutospacing="0"/>
+        <w:ind w:left="1440" w:right="-13760"/>
+        <w:rPr>
+          <w:rFonts w:ascii="Arial" w:hAnsi="Arial" w:cs="Arial"/>
+        </w:rPr>
+      </w:pPr>
+      <w:r>
+        <w:rPr>
+          <w:rFonts w:ascii="Arial" w:hAnsi="Arial" w:cs="Arial"/>
+          <w:color w:val="000000"/>
+        </w:rPr>
+        <w:t xml:space="preserve">Example: public string </w:t>
+      </w:r>
+      <w:proofErr w:type="spellStart"/>
+      <w:r>
+        <w:rPr>
+          <w:rFonts w:ascii="Arial" w:hAnsi="Arial" w:cs="Arial"/>
+          <w:color w:val="000000"/>
+        </w:rPr>
+        <w:t>myComment</w:t>
+      </w:r>
+      <w:proofErr w:type="spellEnd"/>
+    </w:p>
+    <w:p>
+      <w:pPr>
+        <w:pStyle w:val="NormalWeb"/>
+        <w:spacing w:before="0" w:beforeAutospacing="0" w:after="0" w:afterAutospacing="0"/>
+        <w:ind w:left="2160" w:right="-13760"/>
+        <w:rPr>
+          <w:rFonts w:ascii="Arial" w:hAnsi="Arial" w:cs="Arial"/>
+        </w:rPr>
+      </w:pPr>
+      <w:r>
+        <w:rPr>
+          <w:rFonts w:ascii="Arial" w:hAnsi="Arial" w:cs="Arial"/>
+          <w:color w:val="000000"/>
+        </w:rPr>
+        <w:t>     // Hello, this is my comment.</w:t>
+      </w:r>
+    </w:p>
+    <w:p>
+      <w:pPr>
+        <w:pStyle w:val="NormalWeb"/>
         <w:numPr>
           <w:ilvl w:val="0"/>
           <w:numId w:val="1"/>
         </w:numPr>
-        <w:spacing w:line="360" w:lineRule="auto"/>
+        <w:spacing w:before="0" w:beforeAutospacing="0" w:after="0" w:afterAutospacing="0"/>
         <w:ind w:right="-13760"/>
-        <w:rPr>
-          <w:sz w:val="24"/>
-          <w:szCs w:val="24"/>
-        </w:rPr>
-      </w:pPr>
-      <w:r>
-        <w:rPr>
-          <w:sz w:val="24"/>
-          <w:szCs w:val="24"/>
-        </w:rPr>
-        <w:t>A</w:t>
-      </w:r>
-    </w:p>
-    <w:p>
-      <w:pPr>
+        <w:textAlignment w:val="baseline"/>
+        <w:rPr>
+          <w:rFonts w:ascii="Arial" w:hAnsi="Arial" w:cs="Arial"/>
+          <w:color w:val="000000"/>
+        </w:rPr>
+      </w:pPr>
+      <w:r>
+        <w:rPr>
+          <w:rFonts w:ascii="Arial" w:hAnsi="Arial" w:cs="Arial"/>
+          <w:color w:val="000000"/>
+        </w:rPr>
+        <w:t>Loops: use explicit typing in foreach statements</w:t>
+      </w:r>
+    </w:p>
+    <w:p>
+      <w:pPr>
+        <w:pStyle w:val="NormalWeb"/>
+        <w:spacing w:before="0" w:beforeAutospacing="0" w:after="0" w:afterAutospacing="0"/>
+        <w:ind w:left="1440" w:right="-13760"/>
+        <w:rPr>
+          <w:rFonts w:ascii="Arial" w:hAnsi="Arial" w:cs="Arial"/>
+        </w:rPr>
+      </w:pPr>
+      <w:r>
+        <w:rPr>
+          <w:rFonts w:ascii="Arial" w:hAnsi="Arial" w:cs="Arial"/>
+          <w:color w:val="000000"/>
+        </w:rPr>
+        <w:t>Example: foreach (string word in phrase) {}</w:t>
+      </w:r>
+    </w:p>
+    <w:p>
+      <w:pPr>
+        <w:pStyle w:val="NormalWeb"/>
         <w:numPr>
           <w:ilvl w:val="0"/>
           <w:numId w:val="1"/>
         </w:numPr>
-        <w:spacing w:line="360" w:lineRule="auto"/>
+        <w:spacing w:before="0" w:beforeAutospacing="0" w:after="0" w:afterAutospacing="0"/>
         <w:ind w:right="-13760"/>
-        <w:rPr>
-          <w:sz w:val="24"/>
-          <w:szCs w:val="24"/>
-        </w:rPr>
-      </w:pPr>
-      <w:r>
-        <w:rPr>
-          <w:sz w:val="24"/>
-          <w:szCs w:val="24"/>
-        </w:rPr>
-        <w:t>A</w:t>
-      </w:r>
-    </w:p>
-    <w:p>
-      <w:pPr>
+        <w:textAlignment w:val="baseline"/>
+        <w:rPr>
+          <w:rFonts w:ascii="Arial" w:hAnsi="Arial" w:cs="Arial"/>
+          <w:color w:val="000000"/>
+        </w:rPr>
+      </w:pPr>
+      <w:r>
+        <w:rPr>
+          <w:rFonts w:ascii="Arial" w:hAnsi="Arial" w:cs="Arial"/>
+          <w:color w:val="000000"/>
+        </w:rPr>
+        <w:lastRenderedPageBreak/>
+        <w:t>Implicit typed variables: use implicit typing when it is clear the variable type</w:t>
+      </w:r>
+    </w:p>
+    <w:p>
+      <w:pPr>
+        <w:pStyle w:val="NormalWeb"/>
+        <w:spacing w:before="0" w:beforeAutospacing="0" w:after="0" w:afterAutospacing="0"/>
+        <w:ind w:left="1440" w:right="-13760"/>
+        <w:rPr>
+          <w:rFonts w:ascii="Arial" w:hAnsi="Arial" w:cs="Arial"/>
+        </w:rPr>
+      </w:pPr>
+      <w:r>
+        <w:rPr>
+          <w:rFonts w:ascii="Arial" w:hAnsi="Arial" w:cs="Arial"/>
+          <w:color w:val="000000"/>
+        </w:rPr>
+        <w:t xml:space="preserve">Example - good: var </w:t>
+      </w:r>
+      <w:proofErr w:type="spellStart"/>
+      <w:r>
+        <w:rPr>
+          <w:rFonts w:ascii="Arial" w:hAnsi="Arial" w:cs="Arial"/>
+          <w:color w:val="000000"/>
+        </w:rPr>
+        <w:t>myVar</w:t>
+      </w:r>
+      <w:proofErr w:type="spellEnd"/>
+      <w:r>
+        <w:rPr>
+          <w:rFonts w:ascii="Arial" w:hAnsi="Arial" w:cs="Arial"/>
+          <w:color w:val="000000"/>
+        </w:rPr>
+        <w:t xml:space="preserve"> = “Software Engineering rules</w:t>
+      </w:r>
+      <w:proofErr w:type="gramStart"/>
+      <w:r>
+        <w:rPr>
+          <w:rFonts w:ascii="Arial" w:hAnsi="Arial" w:cs="Arial"/>
+          <w:color w:val="000000"/>
+        </w:rPr>
+        <w:t>”;</w:t>
+      </w:r>
+      <w:proofErr w:type="gramEnd"/>
+    </w:p>
+    <w:p>
+      <w:pPr>
+        <w:pStyle w:val="NormalWeb"/>
+        <w:spacing w:before="0" w:beforeAutospacing="0" w:after="0" w:afterAutospacing="0"/>
+        <w:ind w:left="1440" w:right="-13760"/>
+        <w:rPr>
+          <w:rFonts w:ascii="Arial" w:hAnsi="Arial" w:cs="Arial"/>
+        </w:rPr>
+      </w:pPr>
+      <w:r>
+        <w:rPr>
+          <w:rFonts w:ascii="Arial" w:hAnsi="Arial" w:cs="Arial"/>
+          <w:color w:val="000000"/>
+        </w:rPr>
+        <w:t xml:space="preserve">Example - bad: var </w:t>
+      </w:r>
+      <w:proofErr w:type="spellStart"/>
+      <w:r>
+        <w:rPr>
+          <w:rFonts w:ascii="Arial" w:hAnsi="Arial" w:cs="Arial"/>
+          <w:color w:val="000000"/>
+        </w:rPr>
+        <w:t>myVar</w:t>
+      </w:r>
+      <w:proofErr w:type="spellEnd"/>
+      <w:r>
+        <w:rPr>
+          <w:rFonts w:ascii="Arial" w:hAnsi="Arial" w:cs="Arial"/>
+          <w:color w:val="000000"/>
+        </w:rPr>
+        <w:t xml:space="preserve"> = </w:t>
+      </w:r>
+      <w:proofErr w:type="spellStart"/>
+      <w:r>
+        <w:rPr>
+          <w:rFonts w:ascii="Arial" w:hAnsi="Arial" w:cs="Arial"/>
+          <w:color w:val="000000"/>
+        </w:rPr>
+        <w:t>TeamFour.GetResults</w:t>
+      </w:r>
+      <w:proofErr w:type="spellEnd"/>
+      <w:r>
+        <w:rPr>
+          <w:rFonts w:ascii="Arial" w:hAnsi="Arial" w:cs="Arial"/>
+          <w:color w:val="000000"/>
+        </w:rPr>
+        <w:t>(</w:t>
+      </w:r>
+      <w:proofErr w:type="gramStart"/>
+      <w:r>
+        <w:rPr>
+          <w:rFonts w:ascii="Arial" w:hAnsi="Arial" w:cs="Arial"/>
+          <w:color w:val="000000"/>
+        </w:rPr>
+        <w:t>);</w:t>
+      </w:r>
+      <w:proofErr w:type="gramEnd"/>
+    </w:p>
+    <w:p>
+      <w:pPr>
+        <w:pStyle w:val="NormalWeb"/>
         <w:numPr>
           <w:ilvl w:val="0"/>
           <w:numId w:val="1"/>
         </w:numPr>
-        <w:spacing w:line="360" w:lineRule="auto"/>
+        <w:spacing w:before="0" w:beforeAutospacing="0" w:after="0" w:afterAutospacing="0"/>
         <w:ind w:right="-13760"/>
         <w:rPr>
-          <w:sz w:val="24"/>
-          <w:szCs w:val="24"/>
-        </w:rPr>
-      </w:pPr>
-      <w:r>
-        <w:rPr>
-          <w:sz w:val="24"/>
-          <w:szCs w:val="24"/>
-        </w:rPr>
-        <w:t>a</w:t>
+          <w:rFonts w:ascii="Arial" w:hAnsi="Arial" w:cs="Arial"/>
+        </w:rPr>
+      </w:pPr>
+      <w:r>
+        <w:rPr>
+          <w:rFonts w:ascii="Arial" w:hAnsi="Arial" w:cs="Arial"/>
+          <w:color w:val="000000"/>
+        </w:rPr>
+        <w:t>Spacing: place space after if / for / while / foreach, etc.</w:t>
+      </w:r>
+    </w:p>
+    <w:p>
+      <w:pPr>
+        <w:pStyle w:val="NormalWeb"/>
+        <w:spacing w:before="0" w:beforeAutospacing="0" w:after="0" w:afterAutospacing="0"/>
+        <w:ind w:left="1440" w:right="-13760"/>
+        <w:rPr>
+          <w:rFonts w:ascii="Arial" w:hAnsi="Arial" w:cs="Arial"/>
+        </w:rPr>
+      </w:pPr>
+      <w:r>
+        <w:rPr>
+          <w:rFonts w:ascii="Arial" w:hAnsi="Arial" w:cs="Arial"/>
+          <w:color w:val="000000"/>
+        </w:rPr>
+        <w:t>Example: if (</w:t>
+      </w:r>
+      <w:proofErr w:type="spellStart"/>
+      <w:r>
+        <w:rPr>
+          <w:rFonts w:ascii="Arial" w:hAnsi="Arial" w:cs="Arial"/>
+          <w:color w:val="000000"/>
+        </w:rPr>
+        <w:t>teamFourIsCool</w:t>
+      </w:r>
+      <w:proofErr w:type="spellEnd"/>
+      <w:r>
+        <w:rPr>
+          <w:rFonts w:ascii="Arial" w:hAnsi="Arial" w:cs="Arial"/>
+          <w:color w:val="000000"/>
+        </w:rPr>
+        <w:t>) {}</w:t>
       </w:r>
     </w:p>
     <w:p>
@@ -958,28 +1249,7 @@
           <w:sz w:val="24"/>
           <w:szCs w:val="24"/>
         </w:rPr>
-        <w:t xml:space="preserve">Example, </w:t>
-      </w:r>
-      <w:r>
-        <w:rPr>
-          <w:sz w:val="24"/>
-          <w:szCs w:val="24"/>
-        </w:rPr>
-        <w:t xml:space="preserve">/* Updating </w:t>
-      </w:r>
-      <w:r>
-        <w:rPr>
-          <w:sz w:val="24"/>
-          <w:szCs w:val="24"/>
-        </w:rPr>
-        <w:t xml:space="preserve">the view due to change in date </w:t>
-      </w:r>
-      <w:r>
-        <w:rPr>
-          <w:sz w:val="24"/>
-          <w:szCs w:val="24"/>
-        </w:rPr>
-        <w:t>*/</w:t>
+        <w:t>Example, /* Updating the view due to change in date */</w:t>
       </w:r>
     </w:p>
     <w:p>
@@ -1233,6 +1503,119 @@
 <file path=word/numbering.xml><?xml version="1.0" encoding="utf-8"?>
 <w:numbering xmlns:wpc="http://schemas.microsoft.com/office/word/2010/wordprocessingCanvas" xmlns:cx="http://schemas.microsoft.com/office/drawing/2014/chartex" xmlns:cx1="http://schemas.microsoft.com/office/drawing/2015/9/8/chartex" xmlns:cx2="http://schemas.microsoft.com/office/drawing/2015/10/21/chartex" xmlns:cx3="http://schemas.microsoft.com/office/drawing/2016/5/9/chartex" xmlns:cx4="http://schemas.microsoft.com/office/drawing/2016/5/10/chartex" xmlns:cx5="http://schemas.microsoft.com/office/drawing/2016/5/11/chartex" xmlns:cx6="http://schemas.microsoft.com/office/drawing/2016/5/12/chartex" xmlns:cx7="http://schemas.microsoft.com/office/drawing/2016/5/13/chartex" xmlns:cx8="http://schemas.microsoft.com/office/drawing/2016/5/14/chartex" xmlns:mc="http://schemas.openxmlformats.org/markup-compatibility/2006" xmlns:aink="http://schemas.microsoft.com/office/drawing/2016/ink" xmlns:am3d="http://schemas.microsoft.com/office/drawing/2017/model3d" xmlns:o="urn:schemas-microsoft-com:office:office" xmlns:r="http://schemas.openxmlformats.org/officeDocument/2006/relationships" xmlns:m="http://schemas.openxmlformats.org/officeDocument/2006/math" xmlns:v="urn:schemas-microsoft-com:vml" xmlns:wp14="http://schemas.microsoft.com/office/word/2010/wordprocessingDrawing" xmlns:wp="http://schemas.openxmlformats.org/drawingml/2006/wordprocessingDrawing" xmlns:w10="urn:schemas-microsoft-com:office:word" xmlns:w="http://schemas.openxmlformats.org/wordprocessingml/2006/main" xmlns:w14="http://schemas.microsoft.com/office/word/2010/wordml" xmlns:w15="http://schemas.microsoft.com/office/word/2012/wordml" xmlns:w16cex="http://schemas.microsoft.com/office/word/2018/wordml/cex" xmlns:w16cid="http://schemas.microsoft.com/office/word/2016/wordml/cid" xmlns:w16="http://schemas.microsoft.com/office/word/2018/wordml" xmlns:w16sdtdh="http://schemas.microsoft.com/office/word/2020/wordml/sdtdatahash" xmlns:w16se="http://schemas.microsoft.com/office/word/2015/wordml/symex" xmlns:wpg="http://schemas.microsoft.com/office/word/2010/wordprocessingGroup" xmlns:wpi="http://schemas.microsoft.com/office/word/2010/wordprocessingInk" xmlns:wne="http://schemas.microsoft.com/office/word/2006/wordml" xmlns:wps="http://schemas.microsoft.com/office/word/2010/wordprocessingShape" mc:Ignorable="w14 w15 w16se w16cid w16 w16cex w16sdtdh wp14">
   <w:abstractNum w:abstractNumId="0" w15:restartNumberingAfterBreak="0">
+    <w:nsid w:val="029C36B4"/>
+    <w:multiLevelType w:val="multilevel"/>
+    <w:tmpl w:val="C0BEDE18"/>
+    <w:lvl w:ilvl="0">
+      <w:start w:val="3"/>
+      <w:numFmt w:val="decimal"/>
+      <w:lvlText w:val="%1."/>
+      <w:lvlJc w:val="left"/>
+      <w:pPr>
+        <w:tabs>
+          <w:tab w:val="num" w:pos="720"/>
+        </w:tabs>
+        <w:ind w:left="720" w:hanging="360"/>
+      </w:pPr>
+    </w:lvl>
+    <w:lvl w:ilvl="1" w:tentative="1">
+      <w:start w:val="1"/>
+      <w:numFmt w:val="decimal"/>
+      <w:lvlText w:val="%2."/>
+      <w:lvlJc w:val="left"/>
+      <w:pPr>
+        <w:tabs>
+          <w:tab w:val="num" w:pos="1440"/>
+        </w:tabs>
+        <w:ind w:left="1440" w:hanging="360"/>
+      </w:pPr>
+    </w:lvl>
+    <w:lvl w:ilvl="2" w:tentative="1">
+      <w:start w:val="1"/>
+      <w:numFmt w:val="decimal"/>
+      <w:lvlText w:val="%3."/>
+      <w:lvlJc w:val="left"/>
+      <w:pPr>
+        <w:tabs>
+          <w:tab w:val="num" w:pos="2160"/>
+        </w:tabs>
+        <w:ind w:left="2160" w:hanging="360"/>
+      </w:pPr>
+    </w:lvl>
+    <w:lvl w:ilvl="3" w:tentative="1">
+      <w:start w:val="1"/>
+      <w:numFmt w:val="decimal"/>
+      <w:lvlText w:val="%4."/>
+      <w:lvlJc w:val="left"/>
+      <w:pPr>
+        <w:tabs>
+          <w:tab w:val="num" w:pos="2880"/>
+        </w:tabs>
+        <w:ind w:left="2880" w:hanging="360"/>
+      </w:pPr>
+    </w:lvl>
+    <w:lvl w:ilvl="4" w:tentative="1">
+      <w:start w:val="1"/>
+      <w:numFmt w:val="decimal"/>
+      <w:lvlText w:val="%5."/>
+      <w:lvlJc w:val="left"/>
+      <w:pPr>
+        <w:tabs>
+          <w:tab w:val="num" w:pos="3600"/>
+        </w:tabs>
+        <w:ind w:left="3600" w:hanging="360"/>
+      </w:pPr>
+    </w:lvl>
+    <w:lvl w:ilvl="5" w:tentative="1">
+      <w:start w:val="1"/>
+      <w:numFmt w:val="decimal"/>
+      <w:lvlText w:val="%6."/>
+      <w:lvlJc w:val="left"/>
+      <w:pPr>
+        <w:tabs>
+          <w:tab w:val="num" w:pos="4320"/>
+        </w:tabs>
+        <w:ind w:left="4320" w:hanging="360"/>
+      </w:pPr>
+    </w:lvl>
+    <w:lvl w:ilvl="6" w:tentative="1">
+      <w:start w:val="1"/>
+      <w:numFmt w:val="decimal"/>
+      <w:lvlText w:val="%7."/>
+      <w:lvlJc w:val="left"/>
+      <w:pPr>
+        <w:tabs>
+          <w:tab w:val="num" w:pos="5040"/>
+        </w:tabs>
+        <w:ind w:left="5040" w:hanging="360"/>
+      </w:pPr>
+    </w:lvl>
+    <w:lvl w:ilvl="7" w:tentative="1">
+      <w:start w:val="1"/>
+      <w:numFmt w:val="decimal"/>
+      <w:lvlText w:val="%8."/>
+      <w:lvlJc w:val="left"/>
+      <w:pPr>
+        <w:tabs>
+          <w:tab w:val="num" w:pos="5760"/>
+        </w:tabs>
+        <w:ind w:left="5760" w:hanging="360"/>
+      </w:pPr>
+    </w:lvl>
+    <w:lvl w:ilvl="8" w:tentative="1">
+      <w:start w:val="1"/>
+      <w:numFmt w:val="decimal"/>
+      <w:lvlText w:val="%9."/>
+      <w:lvlJc w:val="left"/>
+      <w:pPr>
+        <w:tabs>
+          <w:tab w:val="num" w:pos="6480"/>
+        </w:tabs>
+        <w:ind w:left="6480" w:hanging="360"/>
+      </w:pPr>
+    </w:lvl>
+  </w:abstractNum>
+  <w:abstractNum w:abstractNumId="1" w15:restartNumberingAfterBreak="0">
     <w:nsid w:val="08AC623E"/>
     <w:multiLevelType w:val="multilevel"/>
     <w:tmpl w:val="79AE695A"/>
@@ -1345,7 +1728,459 @@
       </w:rPr>
     </w:lvl>
   </w:abstractNum>
-  <w:abstractNum w:abstractNumId="1" w15:restartNumberingAfterBreak="0">
+  <w:abstractNum w:abstractNumId="2" w15:restartNumberingAfterBreak="0">
+    <w:nsid w:val="11D41956"/>
+    <w:multiLevelType w:val="multilevel"/>
+    <w:tmpl w:val="662E4BCA"/>
+    <w:lvl w:ilvl="0">
+      <w:start w:val="2"/>
+      <w:numFmt w:val="decimal"/>
+      <w:lvlText w:val="%1."/>
+      <w:lvlJc w:val="left"/>
+      <w:pPr>
+        <w:tabs>
+          <w:tab w:val="num" w:pos="720"/>
+        </w:tabs>
+        <w:ind w:left="720" w:hanging="360"/>
+      </w:pPr>
+    </w:lvl>
+    <w:lvl w:ilvl="1" w:tentative="1">
+      <w:start w:val="1"/>
+      <w:numFmt w:val="decimal"/>
+      <w:lvlText w:val="%2."/>
+      <w:lvlJc w:val="left"/>
+      <w:pPr>
+        <w:tabs>
+          <w:tab w:val="num" w:pos="1440"/>
+        </w:tabs>
+        <w:ind w:left="1440" w:hanging="360"/>
+      </w:pPr>
+    </w:lvl>
+    <w:lvl w:ilvl="2" w:tentative="1">
+      <w:start w:val="1"/>
+      <w:numFmt w:val="decimal"/>
+      <w:lvlText w:val="%3."/>
+      <w:lvlJc w:val="left"/>
+      <w:pPr>
+        <w:tabs>
+          <w:tab w:val="num" w:pos="2160"/>
+        </w:tabs>
+        <w:ind w:left="2160" w:hanging="360"/>
+      </w:pPr>
+    </w:lvl>
+    <w:lvl w:ilvl="3" w:tentative="1">
+      <w:start w:val="1"/>
+      <w:numFmt w:val="decimal"/>
+      <w:lvlText w:val="%4."/>
+      <w:lvlJc w:val="left"/>
+      <w:pPr>
+        <w:tabs>
+          <w:tab w:val="num" w:pos="2880"/>
+        </w:tabs>
+        <w:ind w:left="2880" w:hanging="360"/>
+      </w:pPr>
+    </w:lvl>
+    <w:lvl w:ilvl="4" w:tentative="1">
+      <w:start w:val="1"/>
+      <w:numFmt w:val="decimal"/>
+      <w:lvlText w:val="%5."/>
+      <w:lvlJc w:val="left"/>
+      <w:pPr>
+        <w:tabs>
+          <w:tab w:val="num" w:pos="3600"/>
+        </w:tabs>
+        <w:ind w:left="3600" w:hanging="360"/>
+      </w:pPr>
+    </w:lvl>
+    <w:lvl w:ilvl="5" w:tentative="1">
+      <w:start w:val="1"/>
+      <w:numFmt w:val="decimal"/>
+      <w:lvlText w:val="%6."/>
+      <w:lvlJc w:val="left"/>
+      <w:pPr>
+        <w:tabs>
+          <w:tab w:val="num" w:pos="4320"/>
+        </w:tabs>
+        <w:ind w:left="4320" w:hanging="360"/>
+      </w:pPr>
+    </w:lvl>
+    <w:lvl w:ilvl="6" w:tentative="1">
+      <w:start w:val="1"/>
+      <w:numFmt w:val="decimal"/>
+      <w:lvlText w:val="%7."/>
+      <w:lvlJc w:val="left"/>
+      <w:pPr>
+        <w:tabs>
+          <w:tab w:val="num" w:pos="5040"/>
+        </w:tabs>
+        <w:ind w:left="5040" w:hanging="360"/>
+      </w:pPr>
+    </w:lvl>
+    <w:lvl w:ilvl="7" w:tentative="1">
+      <w:start w:val="1"/>
+      <w:numFmt w:val="decimal"/>
+      <w:lvlText w:val="%8."/>
+      <w:lvlJc w:val="left"/>
+      <w:pPr>
+        <w:tabs>
+          <w:tab w:val="num" w:pos="5760"/>
+        </w:tabs>
+        <w:ind w:left="5760" w:hanging="360"/>
+      </w:pPr>
+    </w:lvl>
+    <w:lvl w:ilvl="8" w:tentative="1">
+      <w:start w:val="1"/>
+      <w:numFmt w:val="decimal"/>
+      <w:lvlText w:val="%9."/>
+      <w:lvlJc w:val="left"/>
+      <w:pPr>
+        <w:tabs>
+          <w:tab w:val="num" w:pos="6480"/>
+        </w:tabs>
+        <w:ind w:left="6480" w:hanging="360"/>
+      </w:pPr>
+    </w:lvl>
+  </w:abstractNum>
+  <w:abstractNum w:abstractNumId="3" w15:restartNumberingAfterBreak="0">
+    <w:nsid w:val="360D4BB9"/>
+    <w:multiLevelType w:val="multilevel"/>
+    <w:tmpl w:val="9F226682"/>
+    <w:lvl w:ilvl="0">
+      <w:start w:val="1"/>
+      <w:numFmt w:val="decimal"/>
+      <w:lvlText w:val="%1."/>
+      <w:lvlJc w:val="left"/>
+      <w:pPr>
+        <w:tabs>
+          <w:tab w:val="num" w:pos="720"/>
+        </w:tabs>
+        <w:ind w:left="720" w:hanging="360"/>
+      </w:pPr>
+    </w:lvl>
+    <w:lvl w:ilvl="1" w:tentative="1">
+      <w:start w:val="1"/>
+      <w:numFmt w:val="decimal"/>
+      <w:lvlText w:val="%2."/>
+      <w:lvlJc w:val="left"/>
+      <w:pPr>
+        <w:tabs>
+          <w:tab w:val="num" w:pos="1440"/>
+        </w:tabs>
+        <w:ind w:left="1440" w:hanging="360"/>
+      </w:pPr>
+    </w:lvl>
+    <w:lvl w:ilvl="2" w:tentative="1">
+      <w:start w:val="1"/>
+      <w:numFmt w:val="decimal"/>
+      <w:lvlText w:val="%3."/>
+      <w:lvlJc w:val="left"/>
+      <w:pPr>
+        <w:tabs>
+          <w:tab w:val="num" w:pos="2160"/>
+        </w:tabs>
+        <w:ind w:left="2160" w:hanging="360"/>
+      </w:pPr>
+    </w:lvl>
+    <w:lvl w:ilvl="3" w:tentative="1">
+      <w:start w:val="1"/>
+      <w:numFmt w:val="decimal"/>
+      <w:lvlText w:val="%4."/>
+      <w:lvlJc w:val="left"/>
+      <w:pPr>
+        <w:tabs>
+          <w:tab w:val="num" w:pos="2880"/>
+        </w:tabs>
+        <w:ind w:left="2880" w:hanging="360"/>
+      </w:pPr>
+    </w:lvl>
+    <w:lvl w:ilvl="4" w:tentative="1">
+      <w:start w:val="1"/>
+      <w:numFmt w:val="decimal"/>
+      <w:lvlText w:val="%5."/>
+      <w:lvlJc w:val="left"/>
+      <w:pPr>
+        <w:tabs>
+          <w:tab w:val="num" w:pos="3600"/>
+        </w:tabs>
+        <w:ind w:left="3600" w:hanging="360"/>
+      </w:pPr>
+    </w:lvl>
+    <w:lvl w:ilvl="5" w:tentative="1">
+      <w:start w:val="1"/>
+      <w:numFmt w:val="decimal"/>
+      <w:lvlText w:val="%6."/>
+      <w:lvlJc w:val="left"/>
+      <w:pPr>
+        <w:tabs>
+          <w:tab w:val="num" w:pos="4320"/>
+        </w:tabs>
+        <w:ind w:left="4320" w:hanging="360"/>
+      </w:pPr>
+    </w:lvl>
+    <w:lvl w:ilvl="6" w:tentative="1">
+      <w:start w:val="1"/>
+      <w:numFmt w:val="decimal"/>
+      <w:lvlText w:val="%7."/>
+      <w:lvlJc w:val="left"/>
+      <w:pPr>
+        <w:tabs>
+          <w:tab w:val="num" w:pos="5040"/>
+        </w:tabs>
+        <w:ind w:left="5040" w:hanging="360"/>
+      </w:pPr>
+    </w:lvl>
+    <w:lvl w:ilvl="7" w:tentative="1">
+      <w:start w:val="1"/>
+      <w:numFmt w:val="decimal"/>
+      <w:lvlText w:val="%8."/>
+      <w:lvlJc w:val="left"/>
+      <w:pPr>
+        <w:tabs>
+          <w:tab w:val="num" w:pos="5760"/>
+        </w:tabs>
+        <w:ind w:left="5760" w:hanging="360"/>
+      </w:pPr>
+    </w:lvl>
+    <w:lvl w:ilvl="8" w:tentative="1">
+      <w:start w:val="1"/>
+      <w:numFmt w:val="decimal"/>
+      <w:lvlText w:val="%9."/>
+      <w:lvlJc w:val="left"/>
+      <w:pPr>
+        <w:tabs>
+          <w:tab w:val="num" w:pos="6480"/>
+        </w:tabs>
+        <w:ind w:left="6480" w:hanging="360"/>
+      </w:pPr>
+    </w:lvl>
+  </w:abstractNum>
+  <w:abstractNum w:abstractNumId="4" w15:restartNumberingAfterBreak="0">
+    <w:nsid w:val="36906361"/>
+    <w:multiLevelType w:val="multilevel"/>
+    <w:tmpl w:val="AF74AC6E"/>
+    <w:lvl w:ilvl="0">
+      <w:start w:val="5"/>
+      <w:numFmt w:val="decimal"/>
+      <w:lvlText w:val="%1."/>
+      <w:lvlJc w:val="left"/>
+      <w:pPr>
+        <w:tabs>
+          <w:tab w:val="num" w:pos="720"/>
+        </w:tabs>
+        <w:ind w:left="720" w:hanging="360"/>
+      </w:pPr>
+    </w:lvl>
+    <w:lvl w:ilvl="1" w:tentative="1">
+      <w:start w:val="1"/>
+      <w:numFmt w:val="decimal"/>
+      <w:lvlText w:val="%2."/>
+      <w:lvlJc w:val="left"/>
+      <w:pPr>
+        <w:tabs>
+          <w:tab w:val="num" w:pos="1440"/>
+        </w:tabs>
+        <w:ind w:left="1440" w:hanging="360"/>
+      </w:pPr>
+    </w:lvl>
+    <w:lvl w:ilvl="2" w:tentative="1">
+      <w:start w:val="1"/>
+      <w:numFmt w:val="decimal"/>
+      <w:lvlText w:val="%3."/>
+      <w:lvlJc w:val="left"/>
+      <w:pPr>
+        <w:tabs>
+          <w:tab w:val="num" w:pos="2160"/>
+        </w:tabs>
+        <w:ind w:left="2160" w:hanging="360"/>
+      </w:pPr>
+    </w:lvl>
+    <w:lvl w:ilvl="3" w:tentative="1">
+      <w:start w:val="1"/>
+      <w:numFmt w:val="decimal"/>
+      <w:lvlText w:val="%4."/>
+      <w:lvlJc w:val="left"/>
+      <w:pPr>
+        <w:tabs>
+          <w:tab w:val="num" w:pos="2880"/>
+        </w:tabs>
+        <w:ind w:left="2880" w:hanging="360"/>
+      </w:pPr>
+    </w:lvl>
+    <w:lvl w:ilvl="4" w:tentative="1">
+      <w:start w:val="1"/>
+      <w:numFmt w:val="decimal"/>
+      <w:lvlText w:val="%5."/>
+      <w:lvlJc w:val="left"/>
+      <w:pPr>
+        <w:tabs>
+          <w:tab w:val="num" w:pos="3600"/>
+        </w:tabs>
+        <w:ind w:left="3600" w:hanging="360"/>
+      </w:pPr>
+    </w:lvl>
+    <w:lvl w:ilvl="5" w:tentative="1">
+      <w:start w:val="1"/>
+      <w:numFmt w:val="decimal"/>
+      <w:lvlText w:val="%6."/>
+      <w:lvlJc w:val="left"/>
+      <w:pPr>
+        <w:tabs>
+          <w:tab w:val="num" w:pos="4320"/>
+        </w:tabs>
+        <w:ind w:left="4320" w:hanging="360"/>
+      </w:pPr>
+    </w:lvl>
+    <w:lvl w:ilvl="6" w:tentative="1">
+      <w:start w:val="1"/>
+      <w:numFmt w:val="decimal"/>
+      <w:lvlText w:val="%7."/>
+      <w:lvlJc w:val="left"/>
+      <w:pPr>
+        <w:tabs>
+          <w:tab w:val="num" w:pos="5040"/>
+        </w:tabs>
+        <w:ind w:left="5040" w:hanging="360"/>
+      </w:pPr>
+    </w:lvl>
+    <w:lvl w:ilvl="7" w:tentative="1">
+      <w:start w:val="1"/>
+      <w:numFmt w:val="decimal"/>
+      <w:lvlText w:val="%8."/>
+      <w:lvlJc w:val="left"/>
+      <w:pPr>
+        <w:tabs>
+          <w:tab w:val="num" w:pos="5760"/>
+        </w:tabs>
+        <w:ind w:left="5760" w:hanging="360"/>
+      </w:pPr>
+    </w:lvl>
+    <w:lvl w:ilvl="8" w:tentative="1">
+      <w:start w:val="1"/>
+      <w:numFmt w:val="decimal"/>
+      <w:lvlText w:val="%9."/>
+      <w:lvlJc w:val="left"/>
+      <w:pPr>
+        <w:tabs>
+          <w:tab w:val="num" w:pos="6480"/>
+        </w:tabs>
+        <w:ind w:left="6480" w:hanging="360"/>
+      </w:pPr>
+    </w:lvl>
+  </w:abstractNum>
+  <w:abstractNum w:abstractNumId="5" w15:restartNumberingAfterBreak="0">
+    <w:nsid w:val="68926A64"/>
+    <w:multiLevelType w:val="multilevel"/>
+    <w:tmpl w:val="79FE6B6C"/>
+    <w:lvl w:ilvl="0">
+      <w:start w:val="4"/>
+      <w:numFmt w:val="decimal"/>
+      <w:lvlText w:val="%1."/>
+      <w:lvlJc w:val="left"/>
+      <w:pPr>
+        <w:tabs>
+          <w:tab w:val="num" w:pos="720"/>
+        </w:tabs>
+        <w:ind w:left="720" w:hanging="360"/>
+      </w:pPr>
+    </w:lvl>
+    <w:lvl w:ilvl="1" w:tentative="1">
+      <w:start w:val="1"/>
+      <w:numFmt w:val="decimal"/>
+      <w:lvlText w:val="%2."/>
+      <w:lvlJc w:val="left"/>
+      <w:pPr>
+        <w:tabs>
+          <w:tab w:val="num" w:pos="1440"/>
+        </w:tabs>
+        <w:ind w:left="1440" w:hanging="360"/>
+      </w:pPr>
+    </w:lvl>
+    <w:lvl w:ilvl="2" w:tentative="1">
+      <w:start w:val="1"/>
+      <w:numFmt w:val="decimal"/>
+      <w:lvlText w:val="%3."/>
+      <w:lvlJc w:val="left"/>
+      <w:pPr>
+        <w:tabs>
+          <w:tab w:val="num" w:pos="2160"/>
+        </w:tabs>
+        <w:ind w:left="2160" w:hanging="360"/>
+      </w:pPr>
+    </w:lvl>
+    <w:lvl w:ilvl="3" w:tentative="1">
+      <w:start w:val="1"/>
+      <w:numFmt w:val="decimal"/>
+      <w:lvlText w:val="%4."/>
+      <w:lvlJc w:val="left"/>
+      <w:pPr>
+        <w:tabs>
+          <w:tab w:val="num" w:pos="2880"/>
+        </w:tabs>
+        <w:ind w:left="2880" w:hanging="360"/>
+      </w:pPr>
+    </w:lvl>
+    <w:lvl w:ilvl="4" w:tentative="1">
+      <w:start w:val="1"/>
+      <w:numFmt w:val="decimal"/>
+      <w:lvlText w:val="%5."/>
+      <w:lvlJc w:val="left"/>
+      <w:pPr>
+        <w:tabs>
+          <w:tab w:val="num" w:pos="3600"/>
+        </w:tabs>
+        <w:ind w:left="3600" w:hanging="360"/>
+      </w:pPr>
+    </w:lvl>
+    <w:lvl w:ilvl="5" w:tentative="1">
+      <w:start w:val="1"/>
+      <w:numFmt w:val="decimal"/>
+      <w:lvlText w:val="%6."/>
+      <w:lvlJc w:val="left"/>
+      <w:pPr>
+        <w:tabs>
+          <w:tab w:val="num" w:pos="4320"/>
+        </w:tabs>
+        <w:ind w:left="4320" w:hanging="360"/>
+      </w:pPr>
+    </w:lvl>
+    <w:lvl w:ilvl="6" w:tentative="1">
+      <w:start w:val="1"/>
+      <w:numFmt w:val="decimal"/>
+      <w:lvlText w:val="%7."/>
+      <w:lvlJc w:val="left"/>
+      <w:pPr>
+        <w:tabs>
+          <w:tab w:val="num" w:pos="5040"/>
+        </w:tabs>
+        <w:ind w:left="5040" w:hanging="360"/>
+      </w:pPr>
+    </w:lvl>
+    <w:lvl w:ilvl="7" w:tentative="1">
+      <w:start w:val="1"/>
+      <w:numFmt w:val="decimal"/>
+      <w:lvlText w:val="%8."/>
+      <w:lvlJc w:val="left"/>
+      <w:pPr>
+        <w:tabs>
+          <w:tab w:val="num" w:pos="5760"/>
+        </w:tabs>
+        <w:ind w:left="5760" w:hanging="360"/>
+      </w:pPr>
+    </w:lvl>
+    <w:lvl w:ilvl="8" w:tentative="1">
+      <w:start w:val="1"/>
+      <w:numFmt w:val="decimal"/>
+      <w:lvlText w:val="%9."/>
+      <w:lvlJc w:val="left"/>
+      <w:pPr>
+        <w:tabs>
+          <w:tab w:val="num" w:pos="6480"/>
+        </w:tabs>
+        <w:ind w:left="6480" w:hanging="360"/>
+      </w:pPr>
+    </w:lvl>
+  </w:abstractNum>
+  <w:abstractNum w:abstractNumId="6" w15:restartNumberingAfterBreak="0">
     <w:nsid w:val="7DB7269F"/>
     <w:multiLevelType w:val="multilevel"/>
     <w:tmpl w:val="910E4748"/>
@@ -1459,10 +2294,53 @@
     </w:lvl>
   </w:abstractNum>
   <w:num w:numId="1">
+    <w:abstractNumId w:val="6"/>
+  </w:num>
+  <w:num w:numId="2">
     <w:abstractNumId w:val="1"/>
   </w:num>
-  <w:num w:numId="2">
+  <w:num w:numId="3">
+    <w:abstractNumId w:val="3"/>
+  </w:num>
+  <w:num w:numId="4">
+    <w:abstractNumId w:val="2"/>
+    <w:lvlOverride w:ilvl="0">
+      <w:lvl w:ilvl="0">
+        <w:numFmt w:val="decimal"/>
+        <w:lvlText w:val="%1."/>
+        <w:lvlJc w:val="left"/>
+      </w:lvl>
+    </w:lvlOverride>
+  </w:num>
+  <w:num w:numId="5">
     <w:abstractNumId w:val="0"/>
+    <w:lvlOverride w:ilvl="0">
+      <w:lvl w:ilvl="0">
+        <w:numFmt w:val="decimal"/>
+        <w:lvlText w:val="%1."/>
+        <w:lvlJc w:val="left"/>
+      </w:lvl>
+    </w:lvlOverride>
+  </w:num>
+  <w:num w:numId="6">
+    <w:abstractNumId w:val="5"/>
+    <w:lvlOverride w:ilvl="0">
+      <w:lvl w:ilvl="0">
+        <w:numFmt w:val="decimal"/>
+        <w:lvlText w:val="%1."/>
+        <w:lvlJc w:val="left"/>
+      </w:lvl>
+    </w:lvlOverride>
+  </w:num>
+  <w:num w:numId="7">
+    <w:abstractNumId w:val="4"/>
+    <w:lvlOverride w:ilvl="0">
+      <w:lvl w:ilvl="0">
+        <w:numFmt w:val="decimal"/>
+        <w:lvlText w:val="%1."/>
+        <w:lvlJc w:val="left"/>
+      </w:lvl>
+    </w:lvlOverride>
   </w:num>
 </w:numbering>
 </file>
@@ -2039,6 +2917,34 @@
       <w:szCs w:val="30"/>
     </w:rPr>
   </w:style>
+  <w:style w:type="paragraph" w:styleId="NormalWeb">
+    <w:name w:val="Normal (Web)"/>
+    <w:basedOn w:val="Normal"/>
+    <w:uiPriority w:val="99"/>
+    <w:semiHidden/>
+    <w:unhideWhenUsed/>
+    <w:rsid w:val="00225315"/>
+    <w:pPr>
+      <w:spacing w:before="100" w:beforeAutospacing="1" w:after="100" w:afterAutospacing="1" w:line="240" w:lineRule="auto"/>
+    </w:pPr>
+    <w:rPr>
+      <w:rFonts w:ascii="Times New Roman" w:eastAsia="Times New Roman" w:hAnsi="Times New Roman" w:cs="Times New Roman"/>
+      <w:sz w:val="24"/>
+      <w:szCs w:val="24"/>
+      <w:lang w:val="en-US"/>
+    </w:rPr>
+  </w:style>
+  <w:style w:type="paragraph" w:styleId="ListParagraph">
+    <w:name w:val="List Paragraph"/>
+    <w:basedOn w:val="Normal"/>
+    <w:uiPriority w:val="34"/>
+    <w:qFormat/>
+    <w:rsid w:val="00225315"/>
+    <w:pPr>
+      <w:ind w:left="720"/>
+      <w:contextualSpacing/>
+    </w:pPr>
+  </w:style>
 </w:styles>
 </file>
 

</xml_diff>

<commit_message>
changed a letter for test
</commit_message>
<xml_diff>
--- a/Coding Standards.docx
+++ b/Coding Standards.docx
@@ -21,6 +21,7 @@
     </w:p>
     <w:p>
       <w:pPr>
+        <w:shd w:val="clear" w:color="auto" w:fill="FFFFFF" w:themeFill="background1"/>
         <w:spacing w:line="480" w:lineRule="auto"/>
         <w:rPr>
           <w:sz w:val="28"/>
@@ -171,17 +172,8 @@
           <w:sz w:val="26"/>
           <w:szCs w:val="26"/>
         </w:rPr>
-        <w:t xml:space="preserve"> </w:t>
-      </w:r>
-      <w:proofErr w:type="spellStart"/>
-      <w:r>
-        <w:rPr>
-          <w:sz w:val="26"/>
-          <w:szCs w:val="26"/>
-        </w:rPr>
-        <w:t>Muhumed</w:t>
-      </w:r>
-      <w:proofErr w:type="spellEnd"/>
+        <w:t xml:space="preserve"> Muhumed</w:t>
+      </w:r>
     </w:p>
     <w:p>
       <w:pPr>

</xml_diff>